<commit_message>
Update phrasing for PI section Resume
</commit_message>
<xml_diff>
--- a/files/JPreciado_Resume_2023.docx
+++ b/files/JPreciado_Resume_2023.docx
@@ -1843,7 +1843,7 @@
                 <w:sz w:val="20"/>
                 <w:lang w:val="en-CA"/>
               </w:rPr>
-              <w:t>Develop</w:t>
+              <w:t>Leaded the d</w:t>
             </w:r>
             <w:r>
               <w:rPr>
@@ -1852,7 +1852,7 @@
                 <w:sz w:val="20"/>
                 <w:lang w:val="en-CA"/>
               </w:rPr>
-              <w:t>ed</w:t>
+              <w:t>evelop</w:t>
             </w:r>
             <w:r>
               <w:rPr>
@@ -1861,7 +1861,7 @@
                 <w:sz w:val="20"/>
                 <w:lang w:val="en-CA"/>
               </w:rPr>
-              <w:t xml:space="preserve"> </w:t>
+              <w:t xml:space="preserve">ment of </w:t>
             </w:r>
             <w:r>
               <w:rPr>
@@ -4991,7 +4991,7 @@
         <v:path o:extrusionok="f" gradientshapeok="t" o:connecttype="rect"/>
         <o:lock v:ext="edit" aspectratio="t"/>
       </v:shapetype>
-      <v:shape id="_x0000_i1055" type="#_x0000_t75" style="width:156pt;height:2in;visibility:visible;mso-wrap-style:square" o:bullet="t">
+      <v:shape id="_x0000_i1059" type="#_x0000_t75" style="width:156pt;height:2in;visibility:visible;mso-wrap-style:square" o:bullet="t">
         <v:imagedata r:id="rId1" o:title="" cropright="4658f"/>
         <o:lock v:ext="edit" aspectratio="f"/>
       </v:shape>

</xml_diff>

<commit_message>
Fix typo in Publications section, update reference to full list of publications
</commit_message>
<xml_diff>
--- a/files/JPreciado_Resume_2023.docx
+++ b/files/JPreciado_Resume_2023.docx
@@ -4051,7 +4051,23 @@
           <w:sz w:val="20"/>
           <w:szCs w:val="20"/>
         </w:rPr>
-        <w:t>, 930 (2022) L16.</w:t>
+        <w:t>, 930 (2022) L1</w:t>
+      </w:r>
+      <w:r>
+        <w:rPr>
+          <w:rFonts w:ascii="Constantia" w:hAnsi="Constantia"/>
+          <w:sz w:val="20"/>
+          <w:szCs w:val="20"/>
+        </w:rPr>
+        <w:t>7</w:t>
+      </w:r>
+      <w:r>
+        <w:rPr>
+          <w:rFonts w:ascii="Constantia" w:hAnsi="Constantia"/>
+          <w:sz w:val="20"/>
+          <w:szCs w:val="20"/>
+        </w:rPr>
+        <w:t>.</w:t>
       </w:r>
     </w:p>
     <w:p>
@@ -4933,7 +4949,23 @@
           <w:sz w:val="20"/>
           <w:szCs w:val="20"/>
         </w:rPr>
-        <w:t xml:space="preserve">*(Full List of publications </w:t>
+        <w:t>A f</w:t>
+      </w:r>
+      <w:r>
+        <w:rPr>
+          <w:rFonts w:ascii="Constantia" w:hAnsi="Constantia"/>
+          <w:sz w:val="20"/>
+          <w:szCs w:val="20"/>
+        </w:rPr>
+        <w:t xml:space="preserve">ull List of publications </w:t>
+      </w:r>
+      <w:r>
+        <w:rPr>
+          <w:rFonts w:ascii="Constantia" w:hAnsi="Constantia"/>
+          <w:sz w:val="20"/>
+          <w:szCs w:val="20"/>
+        </w:rPr>
+        <w:t xml:space="preserve">can be found </w:t>
       </w:r>
       <w:hyperlink r:id="rId27" w:history="1">
         <w:r>
@@ -4952,7 +4984,7 @@
           <w:sz w:val="20"/>
           <w:szCs w:val="20"/>
         </w:rPr>
-        <w:t>)</w:t>
+        <w:t>.</w:t>
       </w:r>
     </w:p>
     <w:p>
@@ -5009,7 +5041,7 @@
         <v:path o:extrusionok="f" gradientshapeok="t" o:connecttype="rect"/>
         <o:lock v:ext="edit" aspectratio="t"/>
       </v:shapetype>
-      <v:shape id="_x0000_i1061" type="#_x0000_t75" style="width:156pt;height:2in;visibility:visible;mso-wrap-style:square" o:bullet="t">
+      <v:shape id="_x0000_i1065" type="#_x0000_t75" style="width:156pt;height:2in;visibility:visible;mso-wrap-style:square" o:bullet="t">
         <v:imagedata r:id="rId1" o:title="" cropright="4658f"/>
         <o:lock v:ext="edit" aspectratio="f"/>
       </v:shape>

</xml_diff>

<commit_message>
Fix typo in skills section
</commit_message>
<xml_diff>
--- a/files/JPreciado_Resume_2023.docx
+++ b/files/JPreciado_Resume_2023.docx
@@ -479,7 +479,15 @@
           <w:sz w:val="20"/>
           <w:szCs w:val="21"/>
         </w:rPr>
-        <w:t xml:space="preserve">, </w:t>
+        <w:t>.</w:t>
+      </w:r>
+      <w:r>
+        <w:rPr>
+          <w:rFonts w:ascii="Constantia" w:hAnsi="Constantia" w:cstheme="minorHAnsi"/>
+          <w:sz w:val="20"/>
+          <w:szCs w:val="21"/>
+        </w:rPr>
+        <w:t xml:space="preserve"> </w:t>
       </w:r>
       <w:r>
         <w:rPr>
@@ -5041,7 +5049,7 @@
         <v:path o:extrusionok="f" gradientshapeok="t" o:connecttype="rect"/>
         <o:lock v:ext="edit" aspectratio="t"/>
       </v:shapetype>
-      <v:shape id="_x0000_i1065" type="#_x0000_t75" style="width:156pt;height:2in;visibility:visible;mso-wrap-style:square" o:bullet="t">
+      <v:shape id="_x0000_i1066" type="#_x0000_t75" style="width:156pt;height:2in;visibility:visible;mso-wrap-style:square" o:bullet="t">
         <v:imagedata r:id="rId1" o:title="" cropright="4658f"/>
         <o:lock v:ext="edit" aspectratio="f"/>
       </v:shape>

</xml_diff>

<commit_message>
Remove bullet from list of awards
</commit_message>
<xml_diff>
--- a/files/JPreciado_Resume_2023.docx
+++ b/files/JPreciado_Resume_2023.docx
@@ -2918,28 +2918,6 @@
     </w:p>
     <w:p>
       <w:pPr>
-        <w:pStyle w:val="ListParagraph"/>
-        <w:numPr>
-          <w:ilvl w:val="0"/>
-          <w:numId w:val="14"/>
-        </w:numPr>
-        <w:rPr>
-          <w:rFonts w:ascii="Constantia" w:hAnsi="Constantia"/>
-          <w:sz w:val="20"/>
-          <w:szCs w:val="20"/>
-        </w:rPr>
-      </w:pPr>
-      <w:r>
-        <w:rPr>
-          <w:rFonts w:ascii="Constantia" w:hAnsi="Constantia"/>
-          <w:sz w:val="20"/>
-          <w:szCs w:val="20"/>
-        </w:rPr>
-        <w:t>Graduate Researcher with best academic record of the PhD and MSc in Physics programs.</w:t>
-      </w:r>
-    </w:p>
-    <w:p>
-      <w:pPr>
         <w:rPr>
           <w:rFonts w:ascii="Constantia" w:hAnsi="Constantia"/>
           <w:sz w:val="20"/>
@@ -5049,7 +5027,7 @@
         <v:path o:extrusionok="f" gradientshapeok="t" o:connecttype="rect"/>
         <o:lock v:ext="edit" aspectratio="t"/>
       </v:shapetype>
-      <v:shape id="_x0000_i1066" type="#_x0000_t75" style="width:156pt;height:2in;visibility:visible;mso-wrap-style:square" o:bullet="t">
+      <v:shape id="_x0000_i1069" type="#_x0000_t75" style="width:156pt;height:2in;visibility:visible;mso-wrap-style:square" o:bullet="t">
         <v:imagedata r:id="rId1" o:title="" cropright="4658f"/>
         <o:lock v:ext="edit" aspectratio="f"/>
       </v:shape>

</xml_diff>

<commit_message>
Rephrased Customer360 and Add-on Forecassting sections
</commit_message>
<xml_diff>
--- a/files/JPreciado_Resume_2023.docx
+++ b/files/JPreciado_Resume_2023.docx
@@ -1057,7 +1057,25 @@
                 <w:sz w:val="20"/>
                 <w:lang w:val="en-CA"/>
               </w:rPr>
-              <w:t xml:space="preserve">Leading a team of Data Engineers to support business partners across all areas of the business (Demand Planning, Procurement, </w:t>
+              <w:t xml:space="preserve">Leading a team of </w:t>
+            </w:r>
+            <w:r>
+              <w:rPr>
+                <w:rFonts w:ascii="Constantia" w:hAnsi="Constantia" w:cstheme="minorHAnsi"/>
+                <w:color w:val="000000" w:themeColor="text1"/>
+                <w:sz w:val="20"/>
+                <w:lang w:val="en-CA"/>
+              </w:rPr>
+              <w:t xml:space="preserve">5 </w:t>
+            </w:r>
+            <w:r>
+              <w:rPr>
+                <w:rFonts w:ascii="Constantia" w:hAnsi="Constantia" w:cstheme="minorHAnsi"/>
+                <w:color w:val="000000" w:themeColor="text1"/>
+                <w:sz w:val="20"/>
+                <w:lang w:val="en-CA"/>
+              </w:rPr>
+              <w:t xml:space="preserve">Data Engineers to support business partners across all areas of the business (Demand Planning, Procurement, </w:t>
             </w:r>
             <w:r>
               <w:rPr>
@@ -1118,7 +1136,41 @@
                 <w:sz w:val="20"/>
                 <w:lang w:val="en-CA"/>
               </w:rPr>
-              <w:t xml:space="preserve"> processes.</w:t>
+              <w:t xml:space="preserve"> processes</w:t>
+            </w:r>
+            <w:r>
+              <w:rPr>
+                <w:rFonts w:ascii="Constantia" w:hAnsi="Constantia" w:cstheme="minorHAnsi"/>
+                <w:color w:val="000000" w:themeColor="text1"/>
+                <w:sz w:val="20"/>
+                <w:lang w:val="en-CA"/>
+              </w:rPr>
+              <w:t>.</w:t>
+            </w:r>
+          </w:p>
+          <w:p>
+            <w:pPr>
+              <w:pStyle w:val="ListParagraph"/>
+              <w:numPr>
+                <w:ilvl w:val="0"/>
+                <w:numId w:val="1"/>
+              </w:numPr>
+              <w:jc w:val="both"/>
+              <w:rPr>
+                <w:rFonts w:ascii="Constantia" w:hAnsi="Constantia" w:cstheme="minorHAnsi"/>
+                <w:color w:val="000000" w:themeColor="text1"/>
+                <w:sz w:val="20"/>
+                <w:lang w:val="en-CA"/>
+              </w:rPr>
+            </w:pPr>
+            <w:r>
+              <w:rPr>
+                <w:rFonts w:ascii="Constantia" w:hAnsi="Constantia" w:cstheme="minorHAnsi"/>
+                <w:color w:val="000000" w:themeColor="text1"/>
+                <w:sz w:val="20"/>
+                <w:lang w:val="en-CA"/>
+              </w:rPr>
+              <w:t>Coordinating the development of software for demand planning, production scheduling and inventory management for new ready-to-eat/ready-to-heat brand in Canada (Factor).</w:t>
             </w:r>
           </w:p>
           <w:p>
@@ -1495,7 +1547,43 @@
                 <w:sz w:val="20"/>
                 <w:lang w:val="en-CA"/>
               </w:rPr>
-              <w:t>materialized views and dashboards to track customer behaviour and enable predictive analytics with customer-level data.</w:t>
+              <w:t>customer-level data</w:t>
+            </w:r>
+            <w:r>
+              <w:rPr>
+                <w:rFonts w:ascii="Constantia" w:hAnsi="Constantia" w:cstheme="minorHAnsi"/>
+                <w:color w:val="000000" w:themeColor="text1"/>
+                <w:sz w:val="20"/>
+                <w:lang w:val="en-CA"/>
+              </w:rPr>
+              <w:t xml:space="preserve">sets used for RFM analyses, customer segmentation and </w:t>
+            </w:r>
+            <w:r>
+              <w:rPr>
+                <w:rFonts w:ascii="Constantia" w:hAnsi="Constantia" w:cstheme="minorHAnsi"/>
+                <w:color w:val="000000" w:themeColor="text1"/>
+                <w:sz w:val="20"/>
+                <w:lang w:val="en-CA"/>
+              </w:rPr>
+              <w:t xml:space="preserve">to feed </w:t>
+            </w:r>
+            <w:r>
+              <w:rPr>
+                <w:rFonts w:ascii="Constantia" w:hAnsi="Constantia" w:cstheme="minorHAnsi"/>
+                <w:color w:val="000000" w:themeColor="text1"/>
+                <w:sz w:val="20"/>
+                <w:lang w:val="en-CA"/>
+              </w:rPr>
+              <w:t>ML models to identify high/mid/low-value customers</w:t>
+            </w:r>
+            <w:r>
+              <w:rPr>
+                <w:rFonts w:ascii="Constantia" w:hAnsi="Constantia" w:cstheme="minorHAnsi"/>
+                <w:color w:val="000000" w:themeColor="text1"/>
+                <w:sz w:val="20"/>
+                <w:lang w:val="en-CA"/>
+              </w:rPr>
+              <w:t>.</w:t>
             </w:r>
           </w:p>
           <w:p>
@@ -1547,7 +1635,25 @@
                 <w:sz w:val="20"/>
                 <w:lang w:val="en-CA"/>
               </w:rPr>
-              <w:t>during COVID-19 pandemic.</w:t>
+              <w:t xml:space="preserve">to support aggressive add-on offer expansion </w:t>
+            </w:r>
+            <w:r>
+              <w:rPr>
+                <w:rFonts w:ascii="Constantia" w:hAnsi="Constantia" w:cstheme="minorHAnsi"/>
+                <w:color w:val="000000" w:themeColor="text1"/>
+                <w:sz w:val="20"/>
+                <w:lang w:val="en-CA"/>
+              </w:rPr>
+              <w:t>during COVID-19</w:t>
+            </w:r>
+            <w:r>
+              <w:rPr>
+                <w:rFonts w:ascii="Constantia" w:hAnsi="Constantia" w:cstheme="minorHAnsi"/>
+                <w:color w:val="000000" w:themeColor="text1"/>
+                <w:sz w:val="20"/>
+                <w:lang w:val="en-CA"/>
+              </w:rPr>
+              <w:t xml:space="preserve"> crisis.</w:t>
             </w:r>
           </w:p>
           <w:p>
@@ -2464,7 +2570,6 @@
         </w:tc>
       </w:tr>
     </w:tbl>
-    <w:p/>
     <w:p/>
     <w:p>
       <w:pPr>
@@ -4996,7 +5101,7 @@
     </w:p>
     <w:sectPr>
       <w:pgSz w:w="12240" w:h="15840"/>
-      <w:pgMar w:top="851" w:right="851" w:bottom="851" w:left="851" w:header="709" w:footer="709" w:gutter="0"/>
+      <w:pgMar w:top="709" w:right="851" w:bottom="851" w:left="851" w:header="709" w:footer="709" w:gutter="0"/>
       <w:cols w:space="708"/>
       <w:docGrid w:linePitch="360"/>
     </w:sectPr>
@@ -5027,7 +5132,7 @@
         <v:path o:extrusionok="f" gradientshapeok="t" o:connecttype="rect"/>
         <o:lock v:ext="edit" aspectratio="t"/>
       </v:shapetype>
-      <v:shape id="_x0000_i1069" type="#_x0000_t75" style="width:156pt;height:2in;visibility:visible;mso-wrap-style:square" o:bullet="t">
+      <v:shape id="_x0000_i1077" type="#_x0000_t75" style="width:155.9pt;height:2in;visibility:visible;mso-wrap-style:square" o:bullet="t">
         <v:imagedata r:id="rId1" o:title="" cropright="4658f"/>
         <o:lock v:ext="edit" aspectratio="f"/>
       </v:shape>

</xml_diff>

<commit_message>
Minor edtis and add Google Scholar profile link
</commit_message>
<xml_diff>
--- a/files/JPreciado_Resume_2023.docx
+++ b/files/JPreciado_Resume_2023.docx
@@ -5085,6 +5085,14 @@
         </w:rPr>
         <w:t xml:space="preserve">can be found </w:t>
       </w:r>
+      <w:r>
+        <w:rPr>
+          <w:rFonts w:ascii="Constantia" w:hAnsi="Constantia"/>
+          <w:sz w:val="20"/>
+          <w:szCs w:val="20"/>
+        </w:rPr>
+        <w:t>in INSPIRE (</w:t>
+      </w:r>
       <w:hyperlink r:id="rId27" w:history="1">
         <w:r>
           <w:rPr>
@@ -5096,6 +5104,33 @@
           <w:t>here</w:t>
         </w:r>
       </w:hyperlink>
+      <w:r>
+        <w:rPr>
+          <w:rFonts w:ascii="Constantia" w:hAnsi="Constantia"/>
+          <w:sz w:val="20"/>
+          <w:szCs w:val="20"/>
+        </w:rPr>
+        <w:t>) and Google Scholar (</w:t>
+      </w:r>
+      <w:hyperlink r:id="rId28" w:history="1">
+        <w:r>
+          <w:rPr>
+            <w:rStyle w:val="Hyperlink"/>
+            <w:rFonts w:ascii="Constantia" w:hAnsi="Constantia"/>
+            <w:sz w:val="20"/>
+            <w:szCs w:val="20"/>
+          </w:rPr>
+          <w:t>here</w:t>
+        </w:r>
+      </w:hyperlink>
+      <w:r>
+        <w:rPr>
+          <w:rFonts w:ascii="Constantia" w:hAnsi="Constantia"/>
+          <w:sz w:val="20"/>
+          <w:szCs w:val="20"/>
+        </w:rPr>
+        <w:t>)</w:t>
+      </w:r>
       <w:r>
         <w:rPr>
           <w:rFonts w:ascii="Constantia" w:hAnsi="Constantia"/>
@@ -5159,7 +5194,7 @@
         <v:path o:extrusionok="f" gradientshapeok="t" o:connecttype="rect"/>
         <o:lock v:ext="edit" aspectratio="t"/>
       </v:shapetype>
-      <v:shape id="_x0000_i1079" type="#_x0000_t75" style="width:155.9pt;height:2in;visibility:visible;mso-wrap-style:square" o:bullet="t">
+      <v:shape id="_x0000_i1082" type="#_x0000_t75" style="width:155.9pt;height:2in;visibility:visible;mso-wrap-style:square" o:bullet="t">
         <v:imagedata r:id="rId1" o:title="" cropright="4658f"/>
         <o:lock v:ext="edit" aspectratio="f"/>
       </v:shape>

</xml_diff>

<commit_message>
Use resume title with short name plus minor updates
</commit_message>
<xml_diff>
--- a/files/JPreciado_Resume_2023.docx
+++ b/files/JPreciado_Resume_2023.docx
@@ -19,7 +19,7 @@
           <w:color w:val="2E74B5" w:themeColor="accent5" w:themeShade="BF"/>
           <w:sz w:val="36"/>
         </w:rPr>
-        <w:t>Jorge Alejandro Preciado</w:t>
+        <w:t>Alex</w:t>
       </w:r>
       <w:r>
         <w:rPr>
@@ -28,16 +28,7 @@
           <w:color w:val="2E74B5" w:themeColor="accent5" w:themeShade="BF"/>
           <w:sz w:val="36"/>
         </w:rPr>
-        <w:t>-</w:t>
-      </w:r>
-      <w:r>
-        <w:rPr>
-          <w:rFonts w:ascii="Constantia" w:hAnsi="Constantia" w:cstheme="majorHAnsi"/>
-          <w:b/>
-          <w:color w:val="2E74B5" w:themeColor="accent5" w:themeShade="BF"/>
-          <w:sz w:val="36"/>
-        </w:rPr>
-        <w:t>López</w:t>
+        <w:t xml:space="preserve"> Preciado</w:t>
       </w:r>
     </w:p>
     <w:p>
@@ -239,7 +230,7 @@
           <w:sz w:val="20"/>
           <w:szCs w:val="21"/>
         </w:rPr>
-        <w:t xml:space="preserve">Machine Learning and Data Engineering Manager at HelloFresh Canada with </w:t>
+        <w:t xml:space="preserve">Machine Learning and Data Engineering Manager with </w:t>
       </w:r>
       <w:r>
         <w:rPr>
@@ -710,6 +701,14 @@
           <w:sz w:val="20"/>
           <w:szCs w:val="21"/>
         </w:rPr>
+        <w:t xml:space="preserve">Spark, </w:t>
+      </w:r>
+      <w:r>
+        <w:rPr>
+          <w:rFonts w:ascii="Constantia" w:hAnsi="Constantia" w:cstheme="minorHAnsi"/>
+          <w:sz w:val="20"/>
+          <w:szCs w:val="21"/>
+        </w:rPr>
         <w:t>MySQL,</w:t>
       </w:r>
       <w:r>
@@ -841,6 +840,16 @@
         </w:rPr>
         <w:t xml:space="preserve"> parallelized software with MPI in HPC systems.</w:t>
       </w:r>
+    </w:p>
+    <w:p>
+      <w:pPr>
+        <w:jc w:val="both"/>
+        <w:rPr>
+          <w:rFonts w:ascii="Constantia" w:hAnsi="Constantia" w:cstheme="minorHAnsi"/>
+          <w:sz w:val="20"/>
+          <w:szCs w:val="21"/>
+        </w:rPr>
+      </w:pPr>
     </w:p>
     <w:p>
       <w:pPr>
@@ -1066,16 +1075,52 @@
                 <w:sz w:val="20"/>
                 <w:lang w:val="en-CA"/>
               </w:rPr>
-              <w:t xml:space="preserve">5 </w:t>
-            </w:r>
-            <w:r>
-              <w:rPr>
-                <w:rFonts w:ascii="Constantia" w:hAnsi="Constantia" w:cstheme="minorHAnsi"/>
-                <w:color w:val="000000" w:themeColor="text1"/>
-                <w:sz w:val="20"/>
-                <w:lang w:val="en-CA"/>
-              </w:rPr>
-              <w:t xml:space="preserve">Data Engineers to support business partners across all areas of the business (Demand Planning, Procurement, </w:t>
+              <w:t>5 d</w:t>
+            </w:r>
+            <w:r>
+              <w:rPr>
+                <w:rFonts w:ascii="Constantia" w:hAnsi="Constantia" w:cstheme="minorHAnsi"/>
+                <w:color w:val="000000" w:themeColor="text1"/>
+                <w:sz w:val="20"/>
+                <w:lang w:val="en-CA"/>
+              </w:rPr>
+              <w:t xml:space="preserve">ata </w:t>
+            </w:r>
+            <w:r>
+              <w:rPr>
+                <w:rFonts w:ascii="Constantia" w:hAnsi="Constantia" w:cstheme="minorHAnsi"/>
+                <w:color w:val="000000" w:themeColor="text1"/>
+                <w:sz w:val="20"/>
+                <w:lang w:val="en-CA"/>
+              </w:rPr>
+              <w:t>e</w:t>
+            </w:r>
+            <w:r>
+              <w:rPr>
+                <w:rFonts w:ascii="Constantia" w:hAnsi="Constantia" w:cstheme="minorHAnsi"/>
+                <w:color w:val="000000" w:themeColor="text1"/>
+                <w:sz w:val="20"/>
+                <w:lang w:val="en-CA"/>
+              </w:rPr>
+              <w:t xml:space="preserve">ngineers </w:t>
+            </w:r>
+            <w:r>
+              <w:rPr>
+                <w:rFonts w:ascii="Constantia" w:hAnsi="Constantia" w:cstheme="minorHAnsi"/>
+                <w:color w:val="000000" w:themeColor="text1"/>
+                <w:sz w:val="20"/>
+                <w:lang w:val="en-CA"/>
+              </w:rPr>
+              <w:t xml:space="preserve">supporting strategic </w:t>
+            </w:r>
+            <w:r>
+              <w:rPr>
+                <w:rFonts w:ascii="Constantia" w:hAnsi="Constantia" w:cstheme="minorHAnsi"/>
+                <w:color w:val="000000" w:themeColor="text1"/>
+                <w:sz w:val="20"/>
+                <w:lang w:val="en-CA"/>
+              </w:rPr>
+              <w:t xml:space="preserve">partners across all areas of the business (Demand Planning, Procurement, </w:t>
             </w:r>
             <w:r>
               <w:rPr>
@@ -1247,7 +1292,25 @@
                 <w:sz w:val="20"/>
                 <w:lang w:val="en-CA"/>
               </w:rPr>
-              <w:t xml:space="preserve"> (Menu, Recipe, Supplier, Ingredient, QA, Inventory data)</w:t>
+              <w:t xml:space="preserve"> (Menu, Recipe, Supplier, Ingredient, QA</w:t>
+            </w:r>
+            <w:r>
+              <w:rPr>
+                <w:rFonts w:ascii="Constantia" w:hAnsi="Constantia" w:cstheme="minorHAnsi"/>
+                <w:color w:val="000000" w:themeColor="text1"/>
+                <w:sz w:val="20"/>
+                <w:lang w:val="en-CA"/>
+              </w:rPr>
+              <w:t xml:space="preserve"> &amp;</w:t>
+            </w:r>
+            <w:r>
+              <w:rPr>
+                <w:rFonts w:ascii="Constantia" w:hAnsi="Constantia" w:cstheme="minorHAnsi"/>
+                <w:color w:val="000000" w:themeColor="text1"/>
+                <w:sz w:val="20"/>
+                <w:lang w:val="en-CA"/>
+              </w:rPr>
+              <w:t xml:space="preserve"> Inventory data)</w:t>
             </w:r>
             <w:r>
               <w:rPr>
@@ -1868,16 +1931,7 @@
                 <w:sz w:val="20"/>
                 <w:lang w:val="en-CA"/>
               </w:rPr>
-              <w:t xml:space="preserve">&amp; </w:t>
-            </w:r>
-            <w:r>
-              <w:rPr>
-                <w:rFonts w:ascii="Constantia" w:hAnsi="Constantia" w:cstheme="minorHAnsi"/>
-                <w:i/>
-                <w:sz w:val="20"/>
-                <w:lang w:val="en-CA"/>
-              </w:rPr>
-              <w:t>Event Horizon Telescope (EHT) Collaboration</w:t>
+              <w:t>&amp; Event Horizon Telescope (EHT) Collaboration</w:t>
             </w:r>
           </w:p>
         </w:tc>
@@ -2599,6 +2653,12 @@
     </w:tbl>
     <w:p/>
     <w:p>
+      <w:r>
+        <w:br w:type="page"/>
+      </w:r>
+    </w:p>
+    <w:p/>
+    <w:p>
       <w:pPr>
         <w:pBdr>
           <w:bottom w:val="single" w:sz="6" w:space="1" w:color="auto"/>
@@ -2888,7 +2948,6 @@
           <w:sz w:val="20"/>
           <w:szCs w:val="20"/>
         </w:rPr>
-        <w:lastRenderedPageBreak/>
         <w:t>Bronze Medal</w:t>
       </w:r>
       <w:r>
@@ -2914,7 +2973,7 @@
           <w:sz w:val="20"/>
           <w:szCs w:val="20"/>
         </w:rPr>
-        <w:t>Iberoamerican</w:t>
+        <w:t>Ibero</w:t>
       </w:r>
       <w:proofErr w:type="spellEnd"/>
       <w:r>
@@ -2923,7 +2982,15 @@
           <w:sz w:val="20"/>
           <w:szCs w:val="20"/>
         </w:rPr>
-        <w:t xml:space="preserve"> Physics Olympiads (</w:t>
+        <w:t>-A</w:t>
+      </w:r>
+      <w:r>
+        <w:rPr>
+          <w:rFonts w:ascii="Constantia" w:hAnsi="Constantia"/>
+          <w:sz w:val="20"/>
+          <w:szCs w:val="20"/>
+        </w:rPr>
+        <w:t>merican Physics Olympiads (</w:t>
       </w:r>
       <w:r>
         <w:rPr>
@@ -5064,6 +5131,24 @@
       <w:r>
         <w:rPr>
           <w:rFonts w:ascii="Constantia" w:hAnsi="Constantia"/>
+          <w:b/>
+          <w:bCs/>
+          <w:sz w:val="20"/>
+          <w:szCs w:val="20"/>
+        </w:rPr>
+        <w:t>Note:</w:t>
+      </w:r>
+      <w:r>
+        <w:rPr>
+          <w:rFonts w:ascii="Constantia" w:hAnsi="Constantia"/>
+          <w:sz w:val="20"/>
+          <w:szCs w:val="20"/>
+        </w:rPr>
+        <w:t xml:space="preserve"> </w:t>
+      </w:r>
+      <w:r>
+        <w:rPr>
+          <w:rFonts w:ascii="Constantia" w:hAnsi="Constantia"/>
           <w:sz w:val="20"/>
           <w:szCs w:val="20"/>
         </w:rPr>
@@ -5163,7 +5248,7 @@
     </w:p>
     <w:sectPr>
       <w:pgSz w:w="12240" w:h="15840"/>
-      <w:pgMar w:top="709" w:right="851" w:bottom="851" w:left="851" w:header="709" w:footer="709" w:gutter="0"/>
+      <w:pgMar w:top="851" w:right="851" w:bottom="851" w:left="851" w:header="709" w:footer="709" w:gutter="0"/>
       <w:cols w:space="708"/>
       <w:docGrid w:linePitch="360"/>
     </w:sectPr>
@@ -5194,7 +5279,7 @@
         <v:path o:extrusionok="f" gradientshapeok="t" o:connecttype="rect"/>
         <o:lock v:ext="edit" aspectratio="t"/>
       </v:shapetype>
-      <v:shape id="_x0000_i1082" type="#_x0000_t75" style="width:155.9pt;height:2in;visibility:visible;mso-wrap-style:square" o:bullet="t">
+      <v:shape id="_x0000_i1031" type="#_x0000_t75" style="width:155.9pt;height:2in;visibility:visible;mso-wrap-style:square" o:bullet="t">
         <v:imagedata r:id="rId1" o:title="" cropright="4658f"/>
         <o:lock v:ext="edit" aspectratio="f"/>
       </v:shape>

</xml_diff>